<commit_message>
Modifikovan fajl Design patterni
</commit_message>
<xml_diff>
--- a/DesignPatterns/Design pattern - Nudzejma.docx
+++ b/DesignPatterns/Design pattern - Nudzejma.docx
@@ -642,21 +642,253 @@
       <w:pPr>
         <w:ind w:firstLine="720"/>
       </w:pPr>
+      <w:r>
+        <w:t xml:space="preserve">U </w:t>
+      </w:r>
+      <w:proofErr w:type="spellStart"/>
+      <w:r>
+        <w:t>našem</w:t>
+      </w:r>
+      <w:proofErr w:type="spellEnd"/>
+      <w:r>
+        <w:t xml:space="preserve"> </w:t>
+      </w:r>
+      <w:proofErr w:type="spellStart"/>
+      <w:r>
+        <w:t>programu</w:t>
+      </w:r>
+      <w:proofErr w:type="spellEnd"/>
+      <w:r>
+        <w:t xml:space="preserve"> </w:t>
+      </w:r>
+      <w:r>
+        <w:t>bi se</w:t>
+      </w:r>
+      <w:r>
+        <w:t xml:space="preserve"> </w:t>
+      </w:r>
+      <w:proofErr w:type="spellStart"/>
+      <w:r>
+        <w:t>ovaj</w:t>
+      </w:r>
+      <w:proofErr w:type="spellEnd"/>
+      <w:r>
+        <w:t xml:space="preserve"> </w:t>
+      </w:r>
+      <w:proofErr w:type="spellStart"/>
+      <w:r>
+        <w:t>pa</w:t>
+      </w:r>
+      <w:r>
+        <w:t>t</w:t>
+      </w:r>
+      <w:r>
+        <w:t>tern</w:t>
+      </w:r>
+      <w:r>
+        <w:t>mogao</w:t>
+      </w:r>
+      <w:proofErr w:type="spellEnd"/>
+      <w:r>
+        <w:t xml:space="preserve"> </w:t>
+      </w:r>
+      <w:proofErr w:type="spellStart"/>
+      <w:r>
+        <w:t>iskoristiti</w:t>
+      </w:r>
+      <w:proofErr w:type="spellEnd"/>
+      <w:r>
+        <w:t xml:space="preserve"> </w:t>
+      </w:r>
+      <w:proofErr w:type="spellStart"/>
       <w:proofErr w:type="gramStart"/>
       <w:r>
-        <w:t xml:space="preserve">U </w:t>
-      </w:r>
-      <w:proofErr w:type="spellStart"/>
-      <w:r>
-        <w:t>našem</w:t>
-      </w:r>
-      <w:proofErr w:type="spellEnd"/>
-      <w:r>
-        <w:t xml:space="preserve"> </w:t>
-      </w:r>
-      <w:proofErr w:type="spellStart"/>
-      <w:r>
-        <w:t>programu</w:t>
+        <w:t>na</w:t>
+      </w:r>
+      <w:proofErr w:type="spellEnd"/>
+      <w:proofErr w:type="gramEnd"/>
+      <w:r>
+        <w:t xml:space="preserve"> </w:t>
+      </w:r>
+      <w:proofErr w:type="spellStart"/>
+      <w:r>
+        <w:t>sljede</w:t>
+      </w:r>
+      <w:proofErr w:type="spellEnd"/>
+      <w:r>
+        <w:rPr>
+          <w:lang w:val="bs-Latn-BA"/>
+        </w:rPr>
+        <w:t>ći način</w:t>
+      </w:r>
+      <w:r>
+        <w:t xml:space="preserve">. </w:t>
+      </w:r>
+      <w:proofErr w:type="spellStart"/>
+      <w:r>
+        <w:t>Klijent</w:t>
+      </w:r>
+      <w:proofErr w:type="spellEnd"/>
+      <w:r>
+        <w:t xml:space="preserve"> </w:t>
+      </w:r>
+      <w:proofErr w:type="spellStart"/>
+      <w:r>
+        <w:t>odabira</w:t>
+      </w:r>
+      <w:proofErr w:type="spellEnd"/>
+      <w:r>
+        <w:t xml:space="preserve"> </w:t>
+      </w:r>
+      <w:proofErr w:type="spellStart"/>
+      <w:r>
+        <w:t>koja</w:t>
+      </w:r>
+      <w:proofErr w:type="spellEnd"/>
+      <w:r>
+        <w:t xml:space="preserve"> mu je </w:t>
+      </w:r>
+      <w:proofErr w:type="spellStart"/>
+      <w:r>
+        <w:t>usluga</w:t>
+      </w:r>
+      <w:proofErr w:type="spellEnd"/>
+      <w:r>
+        <w:t xml:space="preserve"> </w:t>
+      </w:r>
+      <w:proofErr w:type="spellStart"/>
+      <w:r>
+        <w:t>potrebna</w:t>
+      </w:r>
+      <w:proofErr w:type="spellEnd"/>
+      <w:r>
+        <w:t xml:space="preserve">, </w:t>
+      </w:r>
+      <w:proofErr w:type="spellStart"/>
+      <w:proofErr w:type="gramStart"/>
+      <w:r>
+        <w:t>te</w:t>
+      </w:r>
+      <w:proofErr w:type="spellEnd"/>
+      <w:proofErr w:type="gramEnd"/>
+      <w:r>
+        <w:t xml:space="preserve"> </w:t>
+      </w:r>
+      <w:proofErr w:type="spellStart"/>
+      <w:r>
+        <w:t>shodno</w:t>
+      </w:r>
+      <w:proofErr w:type="spellEnd"/>
+      <w:r>
+        <w:t xml:space="preserve"> tome, </w:t>
+      </w:r>
+      <w:proofErr w:type="spellStart"/>
+      <w:r>
+        <w:t>vrši</w:t>
+      </w:r>
+      <w:proofErr w:type="spellEnd"/>
+      <w:r>
+        <w:t xml:space="preserve"> se </w:t>
+      </w:r>
+      <w:proofErr w:type="spellStart"/>
+      <w:r>
+        <w:t>narudžba</w:t>
+      </w:r>
+      <w:proofErr w:type="spellEnd"/>
+      <w:r>
+        <w:t xml:space="preserve"> </w:t>
+      </w:r>
+      <w:proofErr w:type="spellStart"/>
+      <w:r>
+        <w:t>za</w:t>
+      </w:r>
+      <w:proofErr w:type="spellEnd"/>
+      <w:r>
+        <w:t xml:space="preserve"> </w:t>
+      </w:r>
+      <w:proofErr w:type="spellStart"/>
+      <w:r>
+        <w:t>printanje</w:t>
+      </w:r>
+      <w:proofErr w:type="spellEnd"/>
+      <w:r>
+        <w:t xml:space="preserve">, </w:t>
+      </w:r>
+      <w:proofErr w:type="spellStart"/>
+      <w:r>
+        <w:t>izradu</w:t>
+      </w:r>
+      <w:proofErr w:type="spellEnd"/>
+      <w:r>
+        <w:t xml:space="preserve"> </w:t>
+      </w:r>
+      <w:proofErr w:type="spellStart"/>
+      <w:r>
+        <w:t>slika</w:t>
+      </w:r>
+      <w:proofErr w:type="spellEnd"/>
+      <w:r>
+        <w:t xml:space="preserve">, </w:t>
+      </w:r>
+      <w:proofErr w:type="spellStart"/>
+      <w:r>
+        <w:t>izradu</w:t>
+      </w:r>
+      <w:proofErr w:type="spellEnd"/>
+      <w:r>
+        <w:t xml:space="preserve"> </w:t>
+      </w:r>
+      <w:proofErr w:type="spellStart"/>
+      <w:r>
+        <w:t>personaliziranih</w:t>
+      </w:r>
+      <w:proofErr w:type="spellEnd"/>
+      <w:r>
+        <w:t xml:space="preserve"> </w:t>
+      </w:r>
+      <w:proofErr w:type="spellStart"/>
+      <w:r>
+        <w:t>predmeta</w:t>
+      </w:r>
+      <w:proofErr w:type="spellEnd"/>
+      <w:r>
+        <w:t xml:space="preserve"> </w:t>
+      </w:r>
+      <w:proofErr w:type="spellStart"/>
+      <w:r>
+        <w:t>ili</w:t>
+      </w:r>
+      <w:proofErr w:type="spellEnd"/>
+      <w:r>
+        <w:t xml:space="preserve"> </w:t>
+      </w:r>
+      <w:proofErr w:type="spellStart"/>
+      <w:r>
+        <w:t>izrada</w:t>
+      </w:r>
+      <w:proofErr w:type="spellEnd"/>
+      <w:r>
+        <w:t xml:space="preserve"> </w:t>
+      </w:r>
+      <w:proofErr w:type="spellStart"/>
+      <w:r>
+        <w:t>reklamnog</w:t>
+      </w:r>
+      <w:proofErr w:type="spellEnd"/>
+      <w:r>
+        <w:t xml:space="preserve"> </w:t>
+      </w:r>
+      <w:proofErr w:type="spellStart"/>
+      <w:r>
+        <w:t>materijala</w:t>
+      </w:r>
+      <w:proofErr w:type="spellEnd"/>
+      <w:r>
+        <w:t xml:space="preserve">. </w:t>
+      </w:r>
+      <w:proofErr w:type="spellStart"/>
+      <w:r>
+        <w:t>Ovo</w:t>
       </w:r>
       <w:proofErr w:type="spellEnd"/>
       <w:r>
@@ -664,45 +896,217 @@
       </w:r>
       <w:proofErr w:type="spellStart"/>
       <w:r>
-        <w:t>korišten</w:t>
-      </w:r>
-      <w:proofErr w:type="spellEnd"/>
-      <w:r>
-        <w:t xml:space="preserve"> </w:t>
-      </w:r>
-      <w:proofErr w:type="spellStart"/>
-      <w:r>
-        <w:t>ovaj</w:t>
-      </w:r>
-      <w:proofErr w:type="spellEnd"/>
-      <w:r>
-        <w:t xml:space="preserve"> pa</w:t>
-      </w:r>
-      <w:r>
-        <w:t>t</w:t>
-      </w:r>
-      <w:r>
-        <w:t>tern.</w:t>
-      </w:r>
+        <w:t>realizirano</w:t>
+      </w:r>
+      <w:proofErr w:type="spellEnd"/>
+      <w:r>
+        <w:t xml:space="preserve"> </w:t>
+      </w:r>
+      <w:proofErr w:type="spellStart"/>
+      <w:proofErr w:type="gramStart"/>
+      <w:r>
+        <w:t>na</w:t>
+      </w:r>
+      <w:proofErr w:type="spellEnd"/>
       <w:proofErr w:type="gramEnd"/>
       <w:r>
         <w:t xml:space="preserve"> </w:t>
       </w:r>
       <w:proofErr w:type="spellStart"/>
       <w:r>
-        <w:t>Klijent</w:t>
-      </w:r>
-      <w:proofErr w:type="spellEnd"/>
-      <w:r>
-        <w:t xml:space="preserve"> </w:t>
-      </w:r>
-      <w:proofErr w:type="spellStart"/>
-      <w:r>
-        <w:t>odabira</w:t>
-      </w:r>
-      <w:proofErr w:type="spellEnd"/>
-      <w:r>
-        <w:t xml:space="preserve"> </w:t>
+        <w:t>način</w:t>
+      </w:r>
+      <w:proofErr w:type="spellEnd"/>
+      <w:r>
+        <w:t xml:space="preserve"> </w:t>
+      </w:r>
+      <w:proofErr w:type="spellStart"/>
+      <w:r>
+        <w:t>da</w:t>
+      </w:r>
+      <w:proofErr w:type="spellEnd"/>
+      <w:r>
+        <w:t xml:space="preserve"> </w:t>
+      </w:r>
+      <w:proofErr w:type="spellStart"/>
+      <w:r>
+        <w:t>postoji</w:t>
+      </w:r>
+      <w:proofErr w:type="spellEnd"/>
+      <w:r>
+        <w:t xml:space="preserve"> </w:t>
+      </w:r>
+      <w:proofErr w:type="spellStart"/>
+      <w:r>
+        <w:t>apstraktna</w:t>
+      </w:r>
+      <w:proofErr w:type="spellEnd"/>
+      <w:r>
+        <w:t xml:space="preserve"> </w:t>
+      </w:r>
+      <w:proofErr w:type="spellStart"/>
+      <w:r>
+        <w:t>klasa</w:t>
+      </w:r>
+      <w:proofErr w:type="spellEnd"/>
+      <w:r>
+        <w:t xml:space="preserve"> </w:t>
+      </w:r>
+      <w:proofErr w:type="spellStart"/>
+      <w:r>
+        <w:t>narudžba</w:t>
+      </w:r>
+      <w:proofErr w:type="spellEnd"/>
+      <w:r>
+        <w:t xml:space="preserve">, </w:t>
+      </w:r>
+      <w:proofErr w:type="spellStart"/>
+      <w:r>
+        <w:t>i</w:t>
+      </w:r>
+      <w:proofErr w:type="spellEnd"/>
+      <w:r>
+        <w:t xml:space="preserve"> </w:t>
+      </w:r>
+      <w:proofErr w:type="spellStart"/>
+      <w:r>
+        <w:t>četiri</w:t>
+      </w:r>
+      <w:proofErr w:type="spellEnd"/>
+      <w:r>
+        <w:t xml:space="preserve"> </w:t>
+      </w:r>
+      <w:proofErr w:type="spellStart"/>
+      <w:r>
+        <w:t>izvedene</w:t>
+      </w:r>
+      <w:proofErr w:type="spellEnd"/>
+      <w:r>
+        <w:t xml:space="preserve"> </w:t>
+      </w:r>
+      <w:proofErr w:type="spellStart"/>
+      <w:r>
+        <w:t>klase</w:t>
+      </w:r>
+      <w:proofErr w:type="spellEnd"/>
+      <w:r>
+        <w:t xml:space="preserve"> </w:t>
+      </w:r>
+      <w:proofErr w:type="spellStart"/>
+      <w:r>
+        <w:t>za</w:t>
+      </w:r>
+      <w:proofErr w:type="spellEnd"/>
+      <w:r>
+        <w:t xml:space="preserve"> </w:t>
+      </w:r>
+      <w:proofErr w:type="spellStart"/>
+      <w:r>
+        <w:t>četiri</w:t>
+      </w:r>
+      <w:proofErr w:type="spellEnd"/>
+      <w:r>
+        <w:t xml:space="preserve"> </w:t>
+      </w:r>
+      <w:proofErr w:type="spellStart"/>
+      <w:r>
+        <w:t>usluge</w:t>
+      </w:r>
+      <w:proofErr w:type="spellEnd"/>
+      <w:r>
+        <w:t xml:space="preserve"> </w:t>
+      </w:r>
+      <w:proofErr w:type="spellStart"/>
+      <w:r>
+        <w:t>koje</w:t>
+      </w:r>
+      <w:proofErr w:type="spellEnd"/>
+      <w:r>
+        <w:t xml:space="preserve"> </w:t>
+      </w:r>
+      <w:proofErr w:type="spellStart"/>
+      <w:r>
+        <w:t>su</w:t>
+      </w:r>
+      <w:proofErr w:type="spellEnd"/>
+      <w:r>
+        <w:t xml:space="preserve"> u </w:t>
+      </w:r>
+      <w:proofErr w:type="spellStart"/>
+      <w:r>
+        <w:t>ponudi</w:t>
+      </w:r>
+      <w:proofErr w:type="spellEnd"/>
+      <w:r>
+        <w:t>.</w:t>
+      </w:r>
+      <w:r>
+        <w:t xml:space="preserve"> </w:t>
+      </w:r>
+      <w:proofErr w:type="spellStart"/>
+      <w:proofErr w:type="gramStart"/>
+      <w:r>
+        <w:t>Da</w:t>
+      </w:r>
+      <w:proofErr w:type="spellEnd"/>
+      <w:r>
+        <w:t xml:space="preserve"> se ova </w:t>
+      </w:r>
+      <w:proofErr w:type="spellStart"/>
+      <w:r>
+        <w:t>funkcionalnost</w:t>
+      </w:r>
+      <w:proofErr w:type="spellEnd"/>
+      <w:r>
+        <w:t xml:space="preserve"> </w:t>
+      </w:r>
+      <w:proofErr w:type="spellStart"/>
+      <w:r>
+        <w:t>implementira</w:t>
+      </w:r>
+      <w:proofErr w:type="spellEnd"/>
+      <w:r>
+        <w:t xml:space="preserve"> </w:t>
+      </w:r>
+      <w:proofErr w:type="spellStart"/>
+      <w:r>
+        <w:t>preko</w:t>
+      </w:r>
+      <w:proofErr w:type="spellEnd"/>
+      <w:r>
+        <w:t xml:space="preserve"> Strategy pattern-a </w:t>
+      </w:r>
+      <w:proofErr w:type="spellStart"/>
+      <w:r>
+        <w:t>potrebno</w:t>
+      </w:r>
+      <w:proofErr w:type="spellEnd"/>
+      <w:r>
+        <w:t xml:space="preserve"> bi </w:t>
+      </w:r>
+      <w:proofErr w:type="spellStart"/>
+      <w:r>
+        <w:t>bilo</w:t>
+      </w:r>
+      <w:proofErr w:type="spellEnd"/>
+      <w:r>
+        <w:t xml:space="preserve"> </w:t>
+      </w:r>
+      <w:proofErr w:type="spellStart"/>
+      <w:r>
+        <w:t>uvesti</w:t>
+      </w:r>
+      <w:proofErr w:type="spellEnd"/>
+      <w:r>
+        <w:t xml:space="preserve"> </w:t>
+      </w:r>
+      <w:proofErr w:type="spellStart"/>
+      <w:r>
+        <w:t>klasu</w:t>
+      </w:r>
+      <w:proofErr w:type="spellEnd"/>
+      <w:r>
+        <w:t xml:space="preserve"> Context </w:t>
       </w:r>
       <w:proofErr w:type="spellStart"/>
       <w:r>
@@ -710,300 +1114,96 @@
       </w:r>
       <w:proofErr w:type="spellEnd"/>
       <w:r>
-        <w:t xml:space="preserve"> mu je </w:t>
-      </w:r>
-      <w:proofErr w:type="spellStart"/>
-      <w:r>
-        <w:t>usluga</w:t>
-      </w:r>
-      <w:proofErr w:type="spellEnd"/>
-      <w:r>
-        <w:t xml:space="preserve"> </w:t>
-      </w:r>
-      <w:proofErr w:type="spellStart"/>
-      <w:r>
-        <w:t>potrebna</w:t>
-      </w:r>
-      <w:proofErr w:type="spellEnd"/>
-      <w:r>
-        <w:t xml:space="preserve">, </w:t>
-      </w:r>
-      <w:proofErr w:type="spellStart"/>
-      <w:proofErr w:type="gramStart"/>
-      <w:r>
-        <w:t>te</w:t>
-      </w:r>
-      <w:proofErr w:type="spellEnd"/>
+        <w:t xml:space="preserve"> bi </w:t>
+      </w:r>
+      <w:proofErr w:type="spellStart"/>
+      <w:r>
+        <w:t>imala</w:t>
+      </w:r>
+      <w:proofErr w:type="spellEnd"/>
+      <w:r>
+        <w:t xml:space="preserve"> </w:t>
+      </w:r>
+      <w:proofErr w:type="spellStart"/>
+      <w:r>
+        <w:t>klase</w:t>
+      </w:r>
+      <w:proofErr w:type="spellEnd"/>
+      <w:r>
+        <w:t xml:space="preserve"> </w:t>
+      </w:r>
+      <w:proofErr w:type="spellStart"/>
+      <w:r>
+        <w:t>PromjenaStrategije</w:t>
+      </w:r>
+      <w:proofErr w:type="spellEnd"/>
+      <w:r>
+        <w:t xml:space="preserve"> </w:t>
+      </w:r>
+      <w:proofErr w:type="spellStart"/>
+      <w:r>
+        <w:t>i</w:t>
+      </w:r>
+      <w:proofErr w:type="spellEnd"/>
+      <w:r>
+        <w:t xml:space="preserve"> </w:t>
+      </w:r>
+      <w:proofErr w:type="spellStart"/>
+      <w:r>
+        <w:t>AlgoritamStrategije</w:t>
+      </w:r>
+      <w:proofErr w:type="spellEnd"/>
+      <w:r>
+        <w:t xml:space="preserve"> </w:t>
+      </w:r>
+      <w:proofErr w:type="spellStart"/>
+      <w:r>
+        <w:t>pomocu</w:t>
+      </w:r>
+      <w:proofErr w:type="spellEnd"/>
+      <w:r>
+        <w:t xml:space="preserve"> </w:t>
+      </w:r>
+      <w:proofErr w:type="spellStart"/>
+      <w:r>
+        <w:t>kojih</w:t>
+      </w:r>
+      <w:proofErr w:type="spellEnd"/>
+      <w:r>
+        <w:t xml:space="preserve"> bi se </w:t>
+      </w:r>
+      <w:proofErr w:type="spellStart"/>
+      <w:r>
+        <w:t>vrsio</w:t>
+      </w:r>
+      <w:proofErr w:type="spellEnd"/>
+      <w:r>
+        <w:t xml:space="preserve"> </w:t>
+      </w:r>
+      <w:proofErr w:type="spellStart"/>
+      <w:r>
+        <w:t>izbor</w:t>
+      </w:r>
+      <w:proofErr w:type="spellEnd"/>
+      <w:r>
+        <w:t xml:space="preserve"> </w:t>
+      </w:r>
+      <w:proofErr w:type="spellStart"/>
+      <w:r>
+        <w:t>strategije</w:t>
+      </w:r>
+      <w:proofErr w:type="spellEnd"/>
+      <w:r>
+        <w:t>.</w:t>
+      </w:r>
+      <w:bookmarkStart w:id="0" w:name="_GoBack"/>
+      <w:bookmarkEnd w:id="0"/>
       <w:proofErr w:type="gramEnd"/>
-      <w:r>
-        <w:t xml:space="preserve"> </w:t>
-      </w:r>
-      <w:proofErr w:type="spellStart"/>
-      <w:r>
-        <w:t>shodno</w:t>
-      </w:r>
-      <w:proofErr w:type="spellEnd"/>
-      <w:r>
-        <w:t xml:space="preserve"> tome, </w:t>
-      </w:r>
-      <w:proofErr w:type="spellStart"/>
-      <w:r>
-        <w:t>vrši</w:t>
-      </w:r>
-      <w:proofErr w:type="spellEnd"/>
-      <w:r>
-        <w:t xml:space="preserve"> se </w:t>
-      </w:r>
-      <w:proofErr w:type="spellStart"/>
-      <w:r>
-        <w:t>narudžba</w:t>
-      </w:r>
-      <w:proofErr w:type="spellEnd"/>
-      <w:r>
-        <w:t xml:space="preserve"> </w:t>
-      </w:r>
-      <w:proofErr w:type="spellStart"/>
-      <w:r>
-        <w:t>za</w:t>
-      </w:r>
-      <w:proofErr w:type="spellEnd"/>
-      <w:r>
-        <w:t xml:space="preserve"> </w:t>
-      </w:r>
-      <w:proofErr w:type="spellStart"/>
-      <w:r>
-        <w:t>printanje</w:t>
-      </w:r>
-      <w:proofErr w:type="spellEnd"/>
-      <w:r>
-        <w:t xml:space="preserve">, </w:t>
-      </w:r>
-      <w:proofErr w:type="spellStart"/>
-      <w:r>
-        <w:t>izradu</w:t>
-      </w:r>
-      <w:proofErr w:type="spellEnd"/>
-      <w:r>
-        <w:t xml:space="preserve"> </w:t>
-      </w:r>
-      <w:proofErr w:type="spellStart"/>
-      <w:r>
-        <w:t>slika</w:t>
-      </w:r>
-      <w:proofErr w:type="spellEnd"/>
-      <w:r>
-        <w:t xml:space="preserve">, </w:t>
-      </w:r>
-      <w:proofErr w:type="spellStart"/>
-      <w:r>
-        <w:t>izradu</w:t>
-      </w:r>
-      <w:proofErr w:type="spellEnd"/>
-      <w:r>
-        <w:t xml:space="preserve"> </w:t>
-      </w:r>
-      <w:proofErr w:type="spellStart"/>
-      <w:r>
-        <w:t>personaliziranih</w:t>
-      </w:r>
-      <w:proofErr w:type="spellEnd"/>
-      <w:r>
-        <w:t xml:space="preserve"> </w:t>
-      </w:r>
-      <w:proofErr w:type="spellStart"/>
-      <w:r>
-        <w:t>predmeta</w:t>
-      </w:r>
-      <w:proofErr w:type="spellEnd"/>
-      <w:r>
-        <w:t xml:space="preserve"> </w:t>
-      </w:r>
-      <w:proofErr w:type="spellStart"/>
-      <w:r>
-        <w:t>ili</w:t>
-      </w:r>
-      <w:proofErr w:type="spellEnd"/>
-      <w:r>
-        <w:t xml:space="preserve"> </w:t>
-      </w:r>
-      <w:proofErr w:type="spellStart"/>
-      <w:r>
-        <w:t>izrada</w:t>
-      </w:r>
-      <w:proofErr w:type="spellEnd"/>
-      <w:r>
-        <w:t xml:space="preserve"> </w:t>
-      </w:r>
-      <w:proofErr w:type="spellStart"/>
-      <w:r>
-        <w:t>reklamnog</w:t>
-      </w:r>
-      <w:proofErr w:type="spellEnd"/>
-      <w:r>
-        <w:t xml:space="preserve"> </w:t>
-      </w:r>
-      <w:proofErr w:type="spellStart"/>
-      <w:r>
-        <w:t>materijala</w:t>
-      </w:r>
-      <w:proofErr w:type="spellEnd"/>
-      <w:r>
-        <w:t xml:space="preserve">. </w:t>
-      </w:r>
-      <w:proofErr w:type="spellStart"/>
-      <w:r>
-        <w:t>Ovo</w:t>
-      </w:r>
-      <w:proofErr w:type="spellEnd"/>
-      <w:r>
-        <w:t xml:space="preserve"> je </w:t>
-      </w:r>
-      <w:proofErr w:type="spellStart"/>
-      <w:r>
-        <w:t>realizirano</w:t>
-      </w:r>
-      <w:proofErr w:type="spellEnd"/>
-      <w:r>
-        <w:t xml:space="preserve"> </w:t>
-      </w:r>
-      <w:proofErr w:type="spellStart"/>
-      <w:proofErr w:type="gramStart"/>
-      <w:r>
-        <w:t>na</w:t>
-      </w:r>
-      <w:proofErr w:type="spellEnd"/>
-      <w:proofErr w:type="gramEnd"/>
-      <w:r>
-        <w:t xml:space="preserve"> </w:t>
-      </w:r>
-      <w:proofErr w:type="spellStart"/>
-      <w:r>
-        <w:t>način</w:t>
-      </w:r>
-      <w:proofErr w:type="spellEnd"/>
-      <w:r>
-        <w:t xml:space="preserve"> </w:t>
-      </w:r>
-      <w:proofErr w:type="spellStart"/>
-      <w:r>
-        <w:t>da</w:t>
-      </w:r>
-      <w:proofErr w:type="spellEnd"/>
-      <w:r>
-        <w:t xml:space="preserve"> </w:t>
-      </w:r>
-      <w:proofErr w:type="spellStart"/>
-      <w:r>
-        <w:t>postoji</w:t>
-      </w:r>
-      <w:proofErr w:type="spellEnd"/>
-      <w:r>
-        <w:t xml:space="preserve"> </w:t>
-      </w:r>
-      <w:proofErr w:type="spellStart"/>
-      <w:r>
-        <w:t>apstraktna</w:t>
-      </w:r>
-      <w:proofErr w:type="spellEnd"/>
-      <w:r>
-        <w:t xml:space="preserve"> </w:t>
-      </w:r>
-      <w:proofErr w:type="spellStart"/>
-      <w:r>
-        <w:t>klasa</w:t>
-      </w:r>
-      <w:proofErr w:type="spellEnd"/>
-      <w:r>
-        <w:t xml:space="preserve"> </w:t>
-      </w:r>
-      <w:proofErr w:type="spellStart"/>
-      <w:r>
-        <w:t>narudžba</w:t>
-      </w:r>
-      <w:proofErr w:type="spellEnd"/>
-      <w:r>
-        <w:t xml:space="preserve">, </w:t>
-      </w:r>
-      <w:proofErr w:type="spellStart"/>
-      <w:r>
-        <w:t>i</w:t>
-      </w:r>
-      <w:proofErr w:type="spellEnd"/>
-      <w:r>
-        <w:t xml:space="preserve"> </w:t>
-      </w:r>
-      <w:proofErr w:type="spellStart"/>
-      <w:r>
-        <w:t>četiri</w:t>
-      </w:r>
-      <w:proofErr w:type="spellEnd"/>
-      <w:r>
-        <w:t xml:space="preserve"> </w:t>
-      </w:r>
-      <w:proofErr w:type="spellStart"/>
-      <w:r>
-        <w:t>izvedene</w:t>
-      </w:r>
-      <w:proofErr w:type="spellEnd"/>
-      <w:r>
-        <w:t xml:space="preserve"> </w:t>
-      </w:r>
-      <w:proofErr w:type="spellStart"/>
-      <w:r>
-        <w:t>klase</w:t>
-      </w:r>
-      <w:proofErr w:type="spellEnd"/>
-      <w:r>
-        <w:t xml:space="preserve"> </w:t>
-      </w:r>
-      <w:proofErr w:type="spellStart"/>
-      <w:r>
-        <w:t>za</w:t>
-      </w:r>
-      <w:proofErr w:type="spellEnd"/>
-      <w:r>
-        <w:t xml:space="preserve"> </w:t>
-      </w:r>
-      <w:proofErr w:type="spellStart"/>
-      <w:r>
-        <w:t>četiri</w:t>
-      </w:r>
-      <w:proofErr w:type="spellEnd"/>
-      <w:r>
-        <w:t xml:space="preserve"> </w:t>
-      </w:r>
-      <w:proofErr w:type="spellStart"/>
-      <w:r>
-        <w:t>usluge</w:t>
-      </w:r>
-      <w:proofErr w:type="spellEnd"/>
-      <w:r>
-        <w:t xml:space="preserve"> </w:t>
-      </w:r>
-      <w:proofErr w:type="spellStart"/>
-      <w:r>
-        <w:t>koje</w:t>
-      </w:r>
-      <w:proofErr w:type="spellEnd"/>
-      <w:r>
-        <w:t xml:space="preserve"> </w:t>
-      </w:r>
-      <w:proofErr w:type="spellStart"/>
-      <w:r>
-        <w:t>su</w:t>
-      </w:r>
-      <w:proofErr w:type="spellEnd"/>
-      <w:r>
-        <w:t xml:space="preserve"> u </w:t>
-      </w:r>
-      <w:proofErr w:type="spellStart"/>
-      <w:r>
-        <w:t>ponudi</w:t>
-      </w:r>
-      <w:proofErr w:type="spellEnd"/>
-      <w:r>
-        <w:t>.</w:t>
-      </w:r>
+    </w:p>
+    <w:p>
+      <w:pPr>
+        <w:ind w:firstLine="720"/>
+      </w:pPr>
     </w:p>
     <w:p/>
     <w:p>
@@ -2238,7 +2438,25 @@
           <w:lang w:val="bs-Latn-BA"/>
         </w:rPr>
         <w:tab/>
-        <w:t xml:space="preserve">U našem programu bi se mogao implementirati ovaj pattern na sljedeći način. Obavljanje narudžbe bi se moglo odvojiti u više podsistema. Jedan bi mogao biti za recimo boju, drugi za količinu materijala/narudžbe, treći za naplatu istog... Korisnik sve te podsisteme vidi kao jedan, pa otuda i naziv fasada. </w:t>
+        <w:t>U našem programu bi se mogao implementirati ovaj pattern na sljedeći način. Obavljanje narudžbe bi se moglo odvojiti u više podsistema. Jedan bi mogao biti za recimo boju, drugi za količinu materijala/narudžbe, treći za naplatu istog...</w:t>
+      </w:r>
+      <w:r>
+        <w:rPr>
+          <w:lang w:val="bs-Latn-BA"/>
+        </w:rPr>
+        <w:t xml:space="preserve"> </w:t>
+      </w:r>
+      <w:r>
+        <w:rPr>
+          <w:lang w:val="bs-Latn-BA"/>
+        </w:rPr>
+        <w:t xml:space="preserve">Klasa Narudzba bi objedinila te podsisteme tako što bi kao parametre sadržavala instance tih klasa i u svojim metodama koristila metode pojedinih podsistema (npr. u metodi koja vrši sastavljanje narudžbe bi se koritila metoda iz klase za kolicinu i vrstu materijala).  </w:t>
+      </w:r>
+      <w:r>
+        <w:rPr>
+          <w:lang w:val="bs-Latn-BA"/>
+        </w:rPr>
+        <w:t xml:space="preserve"> Korisnik sve te podsisteme vidi kao jedan, pa otuda i naziv fasada. </w:t>
       </w:r>
     </w:p>
     <w:p>
@@ -2404,6 +2622,26 @@
         </w:rPr>
         <w:t>m ovog pattern-a ostvariti navedenu funkcionalnost.</w:t>
       </w:r>
+      <w:r>
+        <w:rPr>
+          <w:lang w:val="bs-Latn-BA"/>
+        </w:rPr>
+        <w:t xml:space="preserve"> </w:t>
+      </w:r>
+      <w:r>
+        <w:rPr>
+          <w:lang w:val="bs-Latn-BA"/>
+        </w:rPr>
+        <w:t xml:space="preserve"> Tj. imamo opciju obaviNarudžbu (moze biti i interfejs), nju implementira klasa Korisnik, ali i klasa Radnik (sa određenim dodacima).</w:t>
+      </w:r>
+    </w:p>
+    <w:p>
+      <w:pPr>
+        <w:ind w:firstLine="720"/>
+        <w:rPr>
+          <w:lang w:val="bs-Latn-BA"/>
+        </w:rPr>
+      </w:pPr>
     </w:p>
     <w:sectPr>
       <w:pgSz w:w="12240" w:h="15840"/>

</xml_diff>